<commit_message>
- removed colors from Brain template.
</commit_message>
<xml_diff>
--- a/vignettes/Brain_template_2022.docx
+++ b/vignettes/Brain_template_2022.docx
@@ -1,6 +1,6 @@
 
 <file path=word/document.xml><?xml version="1.0" encoding="utf-8"?>
-<w:document xmlns:wpc="http://schemas.microsoft.com/office/word/2010/wordprocessingCanvas" xmlns:cx="http://schemas.microsoft.com/office/drawing/2014/chartex" xmlns:cx1="http://schemas.microsoft.com/office/drawing/2015/9/8/chartex" xmlns:cx2="http://schemas.microsoft.com/office/drawing/2015/10/21/chartex" xmlns:cx3="http://schemas.microsoft.com/office/drawing/2016/5/9/chartex" xmlns:cx4="http://schemas.microsoft.com/office/drawing/2016/5/10/chartex" xmlns:cx5="http://schemas.microsoft.com/office/drawing/2016/5/11/chartex" xmlns:cx6="http://schemas.microsoft.com/office/drawing/2016/5/12/chartex" xmlns:cx7="http://schemas.microsoft.com/office/drawing/2016/5/13/chartex" xmlns:cx8="http://schemas.microsoft.com/office/drawing/2016/5/14/chartex" xmlns:mc="http://schemas.openxmlformats.org/markup-compatibility/2006" xmlns:aink="http://schemas.microsoft.com/office/drawing/2016/ink" xmlns:am3d="http://schemas.microsoft.com/office/drawing/2017/model3d" xmlns:o="urn:schemas-microsoft-com:office:office" xmlns:oel="http://schemas.microsoft.com/office/2019/extlst" xmlns:r="http://schemas.openxmlformats.org/officeDocument/2006/relationships" xmlns:m="http://schemas.openxmlformats.org/officeDocument/2006/math" xmlns:v="urn:schemas-microsoft-com:vml" xmlns:wp14="http://schemas.microsoft.com/office/word/2010/wordprocessingDrawing" xmlns:wp="http://schemas.openxmlformats.org/drawingml/2006/wordprocessingDrawing" xmlns:w10="urn:schemas-microsoft-com:office:word" xmlns:w="http://schemas.openxmlformats.org/wordprocessingml/2006/main" xmlns:w14="http://schemas.microsoft.com/office/word/2010/wordml" xmlns:w15="http://schemas.microsoft.com/office/word/2012/wordml" xmlns:w16cex="http://schemas.microsoft.com/office/word/2018/wordml/cex" xmlns:w16cid="http://schemas.microsoft.com/office/word/2016/wordml/cid" xmlns:w16="http://schemas.microsoft.com/office/word/2018/wordml" xmlns:w16sdtdh="http://schemas.microsoft.com/office/word/2020/wordml/sdtdatahash" xmlns:w16se="http://schemas.microsoft.com/office/word/2015/wordml/symex" xmlns:wpg="http://schemas.microsoft.com/office/word/2010/wordprocessingGroup" xmlns:wpi="http://schemas.microsoft.com/office/word/2010/wordprocessingInk" xmlns:wne="http://schemas.microsoft.com/office/word/2006/wordml" xmlns:wps="http://schemas.microsoft.com/office/word/2010/wordprocessingShape" mc:Ignorable="w14 w15 w16se w16cid w16 w16cex w16sdtdh wp14">
+<w:document xmlns:wpc="http://schemas.microsoft.com/office/word/2010/wordprocessingCanvas" xmlns:cx="http://schemas.microsoft.com/office/drawing/2014/chartex" xmlns:cx1="http://schemas.microsoft.com/office/drawing/2015/9/8/chartex" xmlns:cx2="http://schemas.microsoft.com/office/drawing/2015/10/21/chartex" xmlns:cx3="http://schemas.microsoft.com/office/drawing/2016/5/9/chartex" xmlns:cx4="http://schemas.microsoft.com/office/drawing/2016/5/10/chartex" xmlns:cx5="http://schemas.microsoft.com/office/drawing/2016/5/11/chartex" xmlns:cx6="http://schemas.microsoft.com/office/drawing/2016/5/12/chartex" xmlns:cx7="http://schemas.microsoft.com/office/drawing/2016/5/13/chartex" xmlns:cx8="http://schemas.microsoft.com/office/drawing/2016/5/14/chartex" xmlns:mc="http://schemas.openxmlformats.org/markup-compatibility/2006" xmlns:aink="http://schemas.microsoft.com/office/drawing/2016/ink" xmlns:am3d="http://schemas.microsoft.com/office/drawing/2017/model3d" xmlns:o="urn:schemas-microsoft-com:office:office" xmlns:oel="http://schemas.microsoft.com/office/2019/extlst" xmlns:r="http://schemas.openxmlformats.org/officeDocument/2006/relationships" xmlns:m="http://schemas.openxmlformats.org/officeDocument/2006/math" xmlns:v="urn:schemas-microsoft-com:vml" xmlns:wp14="http://schemas.microsoft.com/office/word/2010/wordprocessingDrawing" xmlns:wp="http://schemas.openxmlformats.org/drawingml/2006/wordprocessingDrawing" xmlns:w10="urn:schemas-microsoft-com:office:word" xmlns:w="http://schemas.openxmlformats.org/wordprocessingml/2006/main" xmlns:w14="http://schemas.microsoft.com/office/word/2010/wordml" xmlns:w15="http://schemas.microsoft.com/office/word/2012/wordml" xmlns:w16cex="http://schemas.microsoft.com/office/word/2018/wordml/cex" xmlns:w16cid="http://schemas.microsoft.com/office/word/2016/wordml/cid" xmlns:w16="http://schemas.microsoft.com/office/word/2018/wordml" xmlns:w16du="http://schemas.microsoft.com/office/word/2023/wordml/word16du" xmlns:w16sdtdh="http://schemas.microsoft.com/office/word/2020/wordml/sdtdatahash" xmlns:w16se="http://schemas.microsoft.com/office/word/2015/wordml/symex" xmlns:wpg="http://schemas.microsoft.com/office/word/2010/wordprocessingGroup" xmlns:wpi="http://schemas.microsoft.com/office/word/2010/wordprocessingInk" xmlns:wne="http://schemas.microsoft.com/office/word/2006/wordml" xmlns:wps="http://schemas.microsoft.com/office/word/2010/wordprocessingShape" mc:Ignorable="w14 w15 w16se w16cid w16 w16cex w16sdtdh w16du wp14">
   <w:body>
     <w:p>
       <w:pPr>
@@ -675,7 +675,15 @@
       </w:pPr>
       <w:r>
         <w:lastRenderedPageBreak/>
-        <w:t>Title is in sentence case, bold, centred and 18 point: maximum 100 characters including spaces</w:t>
+        <w:t xml:space="preserve">Title is in sentence case, bold, centred and 18 </w:t>
+      </w:r>
+      <w:proofErr w:type="gramStart"/>
+      <w:r>
+        <w:t>point</w:t>
+      </w:r>
+      <w:proofErr w:type="gramEnd"/>
+      <w:r>
+        <w:t>: maximum 100 characters including spaces</w:t>
       </w:r>
     </w:p>
     <w:p>
@@ -691,6 +699,7 @@
       <w:r>
         <w:t>Anne N. Author,</w:t>
       </w:r>
+      <w:proofErr w:type="gramStart"/>
       <w:r>
         <w:rPr>
           <w:vertAlign w:val="superscript"/>
@@ -704,6 +713,7 @@
         </w:rPr>
         <w:t>†</w:t>
       </w:r>
+      <w:proofErr w:type="gramEnd"/>
       <w:r>
         <w:t xml:space="preserve"> </w:t>
       </w:r>
@@ -887,7 +897,15 @@
         <w:t>1 Author affiliations</w:t>
       </w:r>
       <w:r>
-        <w:t xml:space="preserve"> are justified, 12 point, and should appear in numerical order, authors who share an affiliation are labelled with the same number</w:t>
+        <w:t xml:space="preserve"> are justified, 12 </w:t>
+      </w:r>
+      <w:proofErr w:type="gramStart"/>
+      <w:r>
+        <w:t>point</w:t>
+      </w:r>
+      <w:proofErr w:type="gramEnd"/>
+      <w:r>
+        <w:t>, and should appear in numerical order, authors who share an affiliation are labelled with the same number</w:t>
       </w:r>
     </w:p>
     <w:p>
@@ -977,7 +995,15 @@
         <w:t>Keywords:</w:t>
       </w:r>
       <w:r>
-        <w:t xml:space="preserve"> separate by semi-colon; 12 point; max</w:t>
+        <w:t xml:space="preserve"> separate by semi-colon; 12 </w:t>
+      </w:r>
+      <w:proofErr w:type="gramStart"/>
+      <w:r>
+        <w:t>point</w:t>
+      </w:r>
+      <w:proofErr w:type="gramEnd"/>
+      <w:r>
+        <w:t>; max</w:t>
       </w:r>
       <w:r>
         <w:t>imum</w:t>
@@ -1523,10 +1549,18 @@
         <w:t xml:space="preserve"> labelled in numerical order, and provided</w:t>
       </w:r>
       <w:r>
-        <w:t xml:space="preserve"> in a Math</w:t>
-      </w:r>
-      <w:r>
-        <w:t>Type format:</w:t>
+        <w:t xml:space="preserve"> in a </w:t>
+      </w:r>
+      <w:proofErr w:type="spellStart"/>
+      <w:r>
+        <w:t>Math</w:t>
+      </w:r>
+      <w:r>
+        <w:t>Type</w:t>
+      </w:r>
+      <w:proofErr w:type="spellEnd"/>
+      <w:r>
+        <w:t xml:space="preserve"> format:</w:t>
       </w:r>
     </w:p>
     <w:p>
@@ -1816,6 +1850,7 @@
       <w:r>
         <w:t xml:space="preserve"> </w:t>
       </w:r>
+      <w:proofErr w:type="gramStart"/>
       <w:r>
         <w:rPr>
           <w:i/>
@@ -1826,6 +1861,7 @@
       <w:r>
         <w:t>(</w:t>
       </w:r>
+      <w:proofErr w:type="gramEnd"/>
       <w:r>
         <w:t>2</w:t>
       </w:r>
@@ -2316,7 +2352,25 @@
           <w:szCs w:val="24"/>
           <w:shd w:val="clear" w:color="auto" w:fill="FFFFFF"/>
         </w:rPr>
-        <w:t>References to papers ‘in preparation’ or ‘submitted’ are not acceptable; if ‘in press’, the name of the journal or book must be given. Reference citations should not include ‘personal communications’ or other inaccessible information; information derived from personal communications or from unpublished work by the authors should be referred to in the text</w:t>
+        <w:t xml:space="preserve">References to papers ‘in preparation’ or ‘submitted’ are not acceptable; if ‘in press’, the name of the journal or book must be given. Reference citations should not include ‘personal </w:t>
+      </w:r>
+      <w:proofErr w:type="gramStart"/>
+      <w:r>
+        <w:rPr>
+          <w:color w:val="2A2A2A"/>
+          <w:szCs w:val="24"/>
+          <w:shd w:val="clear" w:color="auto" w:fill="FFFFFF"/>
+        </w:rPr>
+        <w:t>communications’</w:t>
+      </w:r>
+      <w:proofErr w:type="gramEnd"/>
+      <w:r>
+        <w:rPr>
+          <w:color w:val="2A2A2A"/>
+          <w:szCs w:val="24"/>
+          <w:shd w:val="clear" w:color="auto" w:fill="FFFFFF"/>
+        </w:rPr>
+        <w:t xml:space="preserve"> or other inaccessible information; information derived from personal communications or from unpublished work by the authors should be referred to in the text</w:t>
       </w:r>
       <w:r>
         <w:rPr>
@@ -2472,7 +2526,15 @@
         <w:t xml:space="preserve"> compatibility. </w:t>
       </w:r>
       <w:r>
-        <w:t xml:space="preserve">Some helpful advice on choosing an appropriate palette and testing your images using Vischeck and ImageJ (both free) can be found </w:t>
+        <w:t xml:space="preserve">Some helpful advice on choosing an appropriate palette and testing your images using </w:t>
+      </w:r>
+      <w:proofErr w:type="spellStart"/>
+      <w:r>
+        <w:t>Vischeck</w:t>
+      </w:r>
+      <w:proofErr w:type="spellEnd"/>
+      <w:r>
+        <w:t xml:space="preserve"> and ImageJ (both free) can be found </w:t>
       </w:r>
       <w:r>
         <w:t>at</w:t>
@@ -2498,7 +2560,7 @@
 </file>
 
 <file path=word/endnotes.xml><?xml version="1.0" encoding="utf-8"?>
-<w:endnotes xmlns:wpc="http://schemas.microsoft.com/office/word/2010/wordprocessingCanvas" xmlns:cx="http://schemas.microsoft.com/office/drawing/2014/chartex" xmlns:cx1="http://schemas.microsoft.com/office/drawing/2015/9/8/chartex" xmlns:cx2="http://schemas.microsoft.com/office/drawing/2015/10/21/chartex" xmlns:cx3="http://schemas.microsoft.com/office/drawing/2016/5/9/chartex" xmlns:cx4="http://schemas.microsoft.com/office/drawing/2016/5/10/chartex" xmlns:cx5="http://schemas.microsoft.com/office/drawing/2016/5/11/chartex" xmlns:cx6="http://schemas.microsoft.com/office/drawing/2016/5/12/chartex" xmlns:cx7="http://schemas.microsoft.com/office/drawing/2016/5/13/chartex" xmlns:cx8="http://schemas.microsoft.com/office/drawing/2016/5/14/chartex" xmlns:mc="http://schemas.openxmlformats.org/markup-compatibility/2006" xmlns:aink="http://schemas.microsoft.com/office/drawing/2016/ink" xmlns:am3d="http://schemas.microsoft.com/office/drawing/2017/model3d" xmlns:o="urn:schemas-microsoft-com:office:office" xmlns:oel="http://schemas.microsoft.com/office/2019/extlst" xmlns:r="http://schemas.openxmlformats.org/officeDocument/2006/relationships" xmlns:m="http://schemas.openxmlformats.org/officeDocument/2006/math" xmlns:v="urn:schemas-microsoft-com:vml" xmlns:wp14="http://schemas.microsoft.com/office/word/2010/wordprocessingDrawing" xmlns:wp="http://schemas.openxmlformats.org/drawingml/2006/wordprocessingDrawing" xmlns:w10="urn:schemas-microsoft-com:office:word" xmlns:w="http://schemas.openxmlformats.org/wordprocessingml/2006/main" xmlns:w14="http://schemas.microsoft.com/office/word/2010/wordml" xmlns:w15="http://schemas.microsoft.com/office/word/2012/wordml" xmlns:w16cex="http://schemas.microsoft.com/office/word/2018/wordml/cex" xmlns:w16cid="http://schemas.microsoft.com/office/word/2016/wordml/cid" xmlns:w16="http://schemas.microsoft.com/office/word/2018/wordml" xmlns:w16sdtdh="http://schemas.microsoft.com/office/word/2020/wordml/sdtdatahash" xmlns:w16se="http://schemas.microsoft.com/office/word/2015/wordml/symex" xmlns:wpg="http://schemas.microsoft.com/office/word/2010/wordprocessingGroup" xmlns:wpi="http://schemas.microsoft.com/office/word/2010/wordprocessingInk" xmlns:wne="http://schemas.microsoft.com/office/word/2006/wordml" xmlns:wps="http://schemas.microsoft.com/office/word/2010/wordprocessingShape" mc:Ignorable="w14 w15 w16se w16cid w16 w16cex w16sdtdh wp14">
+<w:endnotes xmlns:wpc="http://schemas.microsoft.com/office/word/2010/wordprocessingCanvas" xmlns:cx="http://schemas.microsoft.com/office/drawing/2014/chartex" xmlns:cx1="http://schemas.microsoft.com/office/drawing/2015/9/8/chartex" xmlns:cx2="http://schemas.microsoft.com/office/drawing/2015/10/21/chartex" xmlns:cx3="http://schemas.microsoft.com/office/drawing/2016/5/9/chartex" xmlns:cx4="http://schemas.microsoft.com/office/drawing/2016/5/10/chartex" xmlns:cx5="http://schemas.microsoft.com/office/drawing/2016/5/11/chartex" xmlns:cx6="http://schemas.microsoft.com/office/drawing/2016/5/12/chartex" xmlns:cx7="http://schemas.microsoft.com/office/drawing/2016/5/13/chartex" xmlns:cx8="http://schemas.microsoft.com/office/drawing/2016/5/14/chartex" xmlns:mc="http://schemas.openxmlformats.org/markup-compatibility/2006" xmlns:aink="http://schemas.microsoft.com/office/drawing/2016/ink" xmlns:am3d="http://schemas.microsoft.com/office/drawing/2017/model3d" xmlns:o="urn:schemas-microsoft-com:office:office" xmlns:oel="http://schemas.microsoft.com/office/2019/extlst" xmlns:r="http://schemas.openxmlformats.org/officeDocument/2006/relationships" xmlns:m="http://schemas.openxmlformats.org/officeDocument/2006/math" xmlns:v="urn:schemas-microsoft-com:vml" xmlns:wp14="http://schemas.microsoft.com/office/word/2010/wordprocessingDrawing" xmlns:wp="http://schemas.openxmlformats.org/drawingml/2006/wordprocessingDrawing" xmlns:w10="urn:schemas-microsoft-com:office:word" xmlns:w="http://schemas.openxmlformats.org/wordprocessingml/2006/main" xmlns:w14="http://schemas.microsoft.com/office/word/2010/wordml" xmlns:w15="http://schemas.microsoft.com/office/word/2012/wordml" xmlns:w16cex="http://schemas.microsoft.com/office/word/2018/wordml/cex" xmlns:w16cid="http://schemas.microsoft.com/office/word/2016/wordml/cid" xmlns:w16="http://schemas.microsoft.com/office/word/2018/wordml" xmlns:w16du="http://schemas.microsoft.com/office/word/2023/wordml/word16du" xmlns:w16sdtdh="http://schemas.microsoft.com/office/word/2020/wordml/sdtdatahash" xmlns:w16se="http://schemas.microsoft.com/office/word/2015/wordml/symex" xmlns:wpg="http://schemas.microsoft.com/office/word/2010/wordprocessingGroup" xmlns:wpi="http://schemas.microsoft.com/office/word/2010/wordprocessingInk" xmlns:wne="http://schemas.microsoft.com/office/word/2006/wordml" xmlns:wps="http://schemas.microsoft.com/office/word/2010/wordprocessingShape" mc:Ignorable="w14 w15 w16se w16cid w16 w16cex w16sdtdh w16du wp14">
   <w:endnote w:type="separator" w:id="-1">
     <w:p>
       <w:pPr>
@@ -2523,7 +2585,7 @@
 </file>
 
 <file path=word/footer1.xml><?xml version="1.0" encoding="utf-8"?>
-<w:ftr xmlns:wpc="http://schemas.microsoft.com/office/word/2010/wordprocessingCanvas" xmlns:cx="http://schemas.microsoft.com/office/drawing/2014/chartex" xmlns:cx1="http://schemas.microsoft.com/office/drawing/2015/9/8/chartex" xmlns:cx2="http://schemas.microsoft.com/office/drawing/2015/10/21/chartex" xmlns:cx3="http://schemas.microsoft.com/office/drawing/2016/5/9/chartex" xmlns:cx4="http://schemas.microsoft.com/office/drawing/2016/5/10/chartex" xmlns:cx5="http://schemas.microsoft.com/office/drawing/2016/5/11/chartex" xmlns:cx6="http://schemas.microsoft.com/office/drawing/2016/5/12/chartex" xmlns:cx7="http://schemas.microsoft.com/office/drawing/2016/5/13/chartex" xmlns:cx8="http://schemas.microsoft.com/office/drawing/2016/5/14/chartex" xmlns:mc="http://schemas.openxmlformats.org/markup-compatibility/2006" xmlns:aink="http://schemas.microsoft.com/office/drawing/2016/ink" xmlns:am3d="http://schemas.microsoft.com/office/drawing/2017/model3d" xmlns:o="urn:schemas-microsoft-com:office:office" xmlns:oel="http://schemas.microsoft.com/office/2019/extlst" xmlns:r="http://schemas.openxmlformats.org/officeDocument/2006/relationships" xmlns:m="http://schemas.openxmlformats.org/officeDocument/2006/math" xmlns:v="urn:schemas-microsoft-com:vml" xmlns:wp14="http://schemas.microsoft.com/office/word/2010/wordprocessingDrawing" xmlns:wp="http://schemas.openxmlformats.org/drawingml/2006/wordprocessingDrawing" xmlns:w10="urn:schemas-microsoft-com:office:word" xmlns:w="http://schemas.openxmlformats.org/wordprocessingml/2006/main" xmlns:w14="http://schemas.microsoft.com/office/word/2010/wordml" xmlns:w15="http://schemas.microsoft.com/office/word/2012/wordml" xmlns:w16cex="http://schemas.microsoft.com/office/word/2018/wordml/cex" xmlns:w16cid="http://schemas.microsoft.com/office/word/2016/wordml/cid" xmlns:w16="http://schemas.microsoft.com/office/word/2018/wordml" xmlns:w16sdtdh="http://schemas.microsoft.com/office/word/2020/wordml/sdtdatahash" xmlns:w16se="http://schemas.microsoft.com/office/word/2015/wordml/symex" xmlns:wpg="http://schemas.microsoft.com/office/word/2010/wordprocessingGroup" xmlns:wpi="http://schemas.microsoft.com/office/word/2010/wordprocessingInk" xmlns:wne="http://schemas.microsoft.com/office/word/2006/wordml" xmlns:wps="http://schemas.microsoft.com/office/word/2010/wordprocessingShape" mc:Ignorable="w14 w15 w16se w16cid w16 w16cex w16sdtdh wp14">
+<w:ftr xmlns:wpc="http://schemas.microsoft.com/office/word/2010/wordprocessingCanvas" xmlns:cx="http://schemas.microsoft.com/office/drawing/2014/chartex" xmlns:cx1="http://schemas.microsoft.com/office/drawing/2015/9/8/chartex" xmlns:cx2="http://schemas.microsoft.com/office/drawing/2015/10/21/chartex" xmlns:cx3="http://schemas.microsoft.com/office/drawing/2016/5/9/chartex" xmlns:cx4="http://schemas.microsoft.com/office/drawing/2016/5/10/chartex" xmlns:cx5="http://schemas.microsoft.com/office/drawing/2016/5/11/chartex" xmlns:cx6="http://schemas.microsoft.com/office/drawing/2016/5/12/chartex" xmlns:cx7="http://schemas.microsoft.com/office/drawing/2016/5/13/chartex" xmlns:cx8="http://schemas.microsoft.com/office/drawing/2016/5/14/chartex" xmlns:mc="http://schemas.openxmlformats.org/markup-compatibility/2006" xmlns:aink="http://schemas.microsoft.com/office/drawing/2016/ink" xmlns:am3d="http://schemas.microsoft.com/office/drawing/2017/model3d" xmlns:o="urn:schemas-microsoft-com:office:office" xmlns:oel="http://schemas.microsoft.com/office/2019/extlst" xmlns:r="http://schemas.openxmlformats.org/officeDocument/2006/relationships" xmlns:m="http://schemas.openxmlformats.org/officeDocument/2006/math" xmlns:v="urn:schemas-microsoft-com:vml" xmlns:wp14="http://schemas.microsoft.com/office/word/2010/wordprocessingDrawing" xmlns:wp="http://schemas.openxmlformats.org/drawingml/2006/wordprocessingDrawing" xmlns:w10="urn:schemas-microsoft-com:office:word" xmlns:w="http://schemas.openxmlformats.org/wordprocessingml/2006/main" xmlns:w14="http://schemas.microsoft.com/office/word/2010/wordml" xmlns:w15="http://schemas.microsoft.com/office/word/2012/wordml" xmlns:w16cex="http://schemas.microsoft.com/office/word/2018/wordml/cex" xmlns:w16cid="http://schemas.microsoft.com/office/word/2016/wordml/cid" xmlns:w16="http://schemas.microsoft.com/office/word/2018/wordml" xmlns:w16du="http://schemas.microsoft.com/office/word/2023/wordml/word16du" xmlns:w16sdtdh="http://schemas.microsoft.com/office/word/2020/wordml/sdtdatahash" xmlns:w16se="http://schemas.microsoft.com/office/word/2015/wordml/symex" xmlns:wpg="http://schemas.microsoft.com/office/word/2010/wordprocessingGroup" xmlns:wpi="http://schemas.microsoft.com/office/word/2010/wordprocessingInk" xmlns:wne="http://schemas.microsoft.com/office/word/2006/wordml" xmlns:wps="http://schemas.microsoft.com/office/word/2010/wordprocessingShape" mc:Ignorable="w14 w15 w16se w16cid w16 w16cex w16sdtdh w16du wp14">
   <w:p>
     <w:pPr>
       <w:pStyle w:val="Footer"/>
@@ -2533,7 +2595,7 @@
 </file>
 
 <file path=word/footer2.xml><?xml version="1.0" encoding="utf-8"?>
-<w:ftr xmlns:wpc="http://schemas.microsoft.com/office/word/2010/wordprocessingCanvas" xmlns:cx="http://schemas.microsoft.com/office/drawing/2014/chartex" xmlns:cx1="http://schemas.microsoft.com/office/drawing/2015/9/8/chartex" xmlns:cx2="http://schemas.microsoft.com/office/drawing/2015/10/21/chartex" xmlns:cx3="http://schemas.microsoft.com/office/drawing/2016/5/9/chartex" xmlns:cx4="http://schemas.microsoft.com/office/drawing/2016/5/10/chartex" xmlns:cx5="http://schemas.microsoft.com/office/drawing/2016/5/11/chartex" xmlns:cx6="http://schemas.microsoft.com/office/drawing/2016/5/12/chartex" xmlns:cx7="http://schemas.microsoft.com/office/drawing/2016/5/13/chartex" xmlns:cx8="http://schemas.microsoft.com/office/drawing/2016/5/14/chartex" xmlns:mc="http://schemas.openxmlformats.org/markup-compatibility/2006" xmlns:aink="http://schemas.microsoft.com/office/drawing/2016/ink" xmlns:am3d="http://schemas.microsoft.com/office/drawing/2017/model3d" xmlns:o="urn:schemas-microsoft-com:office:office" xmlns:oel="http://schemas.microsoft.com/office/2019/extlst" xmlns:r="http://schemas.openxmlformats.org/officeDocument/2006/relationships" xmlns:m="http://schemas.openxmlformats.org/officeDocument/2006/math" xmlns:v="urn:schemas-microsoft-com:vml" xmlns:wp14="http://schemas.microsoft.com/office/word/2010/wordprocessingDrawing" xmlns:wp="http://schemas.openxmlformats.org/drawingml/2006/wordprocessingDrawing" xmlns:w10="urn:schemas-microsoft-com:office:word" xmlns:w="http://schemas.openxmlformats.org/wordprocessingml/2006/main" xmlns:w14="http://schemas.microsoft.com/office/word/2010/wordml" xmlns:w15="http://schemas.microsoft.com/office/word/2012/wordml" xmlns:w16cex="http://schemas.microsoft.com/office/word/2018/wordml/cex" xmlns:w16cid="http://schemas.microsoft.com/office/word/2016/wordml/cid" xmlns:w16="http://schemas.microsoft.com/office/word/2018/wordml" xmlns:w16sdtdh="http://schemas.microsoft.com/office/word/2020/wordml/sdtdatahash" xmlns:w16se="http://schemas.microsoft.com/office/word/2015/wordml/symex" xmlns:wpg="http://schemas.microsoft.com/office/word/2010/wordprocessingGroup" xmlns:wpi="http://schemas.microsoft.com/office/word/2010/wordprocessingInk" xmlns:wne="http://schemas.microsoft.com/office/word/2006/wordml" xmlns:wps="http://schemas.microsoft.com/office/word/2010/wordprocessingShape" mc:Ignorable="w14 w15 w16se w16cid w16 w16cex w16sdtdh wp14">
+<w:ftr xmlns:wpc="http://schemas.microsoft.com/office/word/2010/wordprocessingCanvas" xmlns:cx="http://schemas.microsoft.com/office/drawing/2014/chartex" xmlns:cx1="http://schemas.microsoft.com/office/drawing/2015/9/8/chartex" xmlns:cx2="http://schemas.microsoft.com/office/drawing/2015/10/21/chartex" xmlns:cx3="http://schemas.microsoft.com/office/drawing/2016/5/9/chartex" xmlns:cx4="http://schemas.microsoft.com/office/drawing/2016/5/10/chartex" xmlns:cx5="http://schemas.microsoft.com/office/drawing/2016/5/11/chartex" xmlns:cx6="http://schemas.microsoft.com/office/drawing/2016/5/12/chartex" xmlns:cx7="http://schemas.microsoft.com/office/drawing/2016/5/13/chartex" xmlns:cx8="http://schemas.microsoft.com/office/drawing/2016/5/14/chartex" xmlns:mc="http://schemas.openxmlformats.org/markup-compatibility/2006" xmlns:aink="http://schemas.microsoft.com/office/drawing/2016/ink" xmlns:am3d="http://schemas.microsoft.com/office/drawing/2017/model3d" xmlns:o="urn:schemas-microsoft-com:office:office" xmlns:oel="http://schemas.microsoft.com/office/2019/extlst" xmlns:r="http://schemas.openxmlformats.org/officeDocument/2006/relationships" xmlns:m="http://schemas.openxmlformats.org/officeDocument/2006/math" xmlns:v="urn:schemas-microsoft-com:vml" xmlns:wp14="http://schemas.microsoft.com/office/word/2010/wordprocessingDrawing" xmlns:wp="http://schemas.openxmlformats.org/drawingml/2006/wordprocessingDrawing" xmlns:w10="urn:schemas-microsoft-com:office:word" xmlns:w="http://schemas.openxmlformats.org/wordprocessingml/2006/main" xmlns:w14="http://schemas.microsoft.com/office/word/2010/wordml" xmlns:w15="http://schemas.microsoft.com/office/word/2012/wordml" xmlns:w16cex="http://schemas.microsoft.com/office/word/2018/wordml/cex" xmlns:w16cid="http://schemas.microsoft.com/office/word/2016/wordml/cid" xmlns:w16="http://schemas.microsoft.com/office/word/2018/wordml" xmlns:w16du="http://schemas.microsoft.com/office/word/2023/wordml/word16du" xmlns:w16sdtdh="http://schemas.microsoft.com/office/word/2020/wordml/sdtdatahash" xmlns:w16se="http://schemas.microsoft.com/office/word/2015/wordml/symex" xmlns:wpg="http://schemas.microsoft.com/office/word/2010/wordprocessingGroup" xmlns:wpi="http://schemas.microsoft.com/office/word/2010/wordprocessingInk" xmlns:wne="http://schemas.microsoft.com/office/word/2006/wordml" xmlns:wps="http://schemas.microsoft.com/office/word/2010/wordprocessingShape" mc:Ignorable="w14 w15 w16se w16cid w16 w16cex w16sdtdh w16du wp14">
   <w:sdt>
     <w:sdtPr>
       <w:id w:val="-1995090901"/>
@@ -2586,7 +2648,7 @@
 </file>
 
 <file path=word/footer3.xml><?xml version="1.0" encoding="utf-8"?>
-<w:ftr xmlns:wpc="http://schemas.microsoft.com/office/word/2010/wordprocessingCanvas" xmlns:cx="http://schemas.microsoft.com/office/drawing/2014/chartex" xmlns:cx1="http://schemas.microsoft.com/office/drawing/2015/9/8/chartex" xmlns:cx2="http://schemas.microsoft.com/office/drawing/2015/10/21/chartex" xmlns:cx3="http://schemas.microsoft.com/office/drawing/2016/5/9/chartex" xmlns:cx4="http://schemas.microsoft.com/office/drawing/2016/5/10/chartex" xmlns:cx5="http://schemas.microsoft.com/office/drawing/2016/5/11/chartex" xmlns:cx6="http://schemas.microsoft.com/office/drawing/2016/5/12/chartex" xmlns:cx7="http://schemas.microsoft.com/office/drawing/2016/5/13/chartex" xmlns:cx8="http://schemas.microsoft.com/office/drawing/2016/5/14/chartex" xmlns:mc="http://schemas.openxmlformats.org/markup-compatibility/2006" xmlns:aink="http://schemas.microsoft.com/office/drawing/2016/ink" xmlns:am3d="http://schemas.microsoft.com/office/drawing/2017/model3d" xmlns:o="urn:schemas-microsoft-com:office:office" xmlns:oel="http://schemas.microsoft.com/office/2019/extlst" xmlns:r="http://schemas.openxmlformats.org/officeDocument/2006/relationships" xmlns:m="http://schemas.openxmlformats.org/officeDocument/2006/math" xmlns:v="urn:schemas-microsoft-com:vml" xmlns:wp14="http://schemas.microsoft.com/office/word/2010/wordprocessingDrawing" xmlns:wp="http://schemas.openxmlformats.org/drawingml/2006/wordprocessingDrawing" xmlns:w10="urn:schemas-microsoft-com:office:word" xmlns:w="http://schemas.openxmlformats.org/wordprocessingml/2006/main" xmlns:w14="http://schemas.microsoft.com/office/word/2010/wordml" xmlns:w15="http://schemas.microsoft.com/office/word/2012/wordml" xmlns:w16cex="http://schemas.microsoft.com/office/word/2018/wordml/cex" xmlns:w16cid="http://schemas.microsoft.com/office/word/2016/wordml/cid" xmlns:w16="http://schemas.microsoft.com/office/word/2018/wordml" xmlns:w16sdtdh="http://schemas.microsoft.com/office/word/2020/wordml/sdtdatahash" xmlns:w16se="http://schemas.microsoft.com/office/word/2015/wordml/symex" xmlns:wpg="http://schemas.microsoft.com/office/word/2010/wordprocessingGroup" xmlns:wpi="http://schemas.microsoft.com/office/word/2010/wordprocessingInk" xmlns:wne="http://schemas.microsoft.com/office/word/2006/wordml" xmlns:wps="http://schemas.microsoft.com/office/word/2010/wordprocessingShape" mc:Ignorable="w14 w15 w16se w16cid w16 w16cex w16sdtdh wp14">
+<w:ftr xmlns:wpc="http://schemas.microsoft.com/office/word/2010/wordprocessingCanvas" xmlns:cx="http://schemas.microsoft.com/office/drawing/2014/chartex" xmlns:cx1="http://schemas.microsoft.com/office/drawing/2015/9/8/chartex" xmlns:cx2="http://schemas.microsoft.com/office/drawing/2015/10/21/chartex" xmlns:cx3="http://schemas.microsoft.com/office/drawing/2016/5/9/chartex" xmlns:cx4="http://schemas.microsoft.com/office/drawing/2016/5/10/chartex" xmlns:cx5="http://schemas.microsoft.com/office/drawing/2016/5/11/chartex" xmlns:cx6="http://schemas.microsoft.com/office/drawing/2016/5/12/chartex" xmlns:cx7="http://schemas.microsoft.com/office/drawing/2016/5/13/chartex" xmlns:cx8="http://schemas.microsoft.com/office/drawing/2016/5/14/chartex" xmlns:mc="http://schemas.openxmlformats.org/markup-compatibility/2006" xmlns:aink="http://schemas.microsoft.com/office/drawing/2016/ink" xmlns:am3d="http://schemas.microsoft.com/office/drawing/2017/model3d" xmlns:o="urn:schemas-microsoft-com:office:office" xmlns:oel="http://schemas.microsoft.com/office/2019/extlst" xmlns:r="http://schemas.openxmlformats.org/officeDocument/2006/relationships" xmlns:m="http://schemas.openxmlformats.org/officeDocument/2006/math" xmlns:v="urn:schemas-microsoft-com:vml" xmlns:wp14="http://schemas.microsoft.com/office/word/2010/wordprocessingDrawing" xmlns:wp="http://schemas.openxmlformats.org/drawingml/2006/wordprocessingDrawing" xmlns:w10="urn:schemas-microsoft-com:office:word" xmlns:w="http://schemas.openxmlformats.org/wordprocessingml/2006/main" xmlns:w14="http://schemas.microsoft.com/office/word/2010/wordml" xmlns:w15="http://schemas.microsoft.com/office/word/2012/wordml" xmlns:w16cex="http://schemas.microsoft.com/office/word/2018/wordml/cex" xmlns:w16cid="http://schemas.microsoft.com/office/word/2016/wordml/cid" xmlns:w16="http://schemas.microsoft.com/office/word/2018/wordml" xmlns:w16du="http://schemas.microsoft.com/office/word/2023/wordml/word16du" xmlns:w16sdtdh="http://schemas.microsoft.com/office/word/2020/wordml/sdtdatahash" xmlns:w16se="http://schemas.microsoft.com/office/word/2015/wordml/symex" xmlns:wpg="http://schemas.microsoft.com/office/word/2010/wordprocessingGroup" xmlns:wpi="http://schemas.microsoft.com/office/word/2010/wordprocessingInk" xmlns:wne="http://schemas.microsoft.com/office/word/2006/wordml" xmlns:wps="http://schemas.microsoft.com/office/word/2010/wordprocessingShape" mc:Ignorable="w14 w15 w16se w16cid w16 w16cex w16sdtdh w16du wp14">
   <w:p>
     <w:pPr>
       <w:pStyle w:val="Footer"/>
@@ -2596,7 +2658,7 @@
 </file>
 
 <file path=word/footnotes.xml><?xml version="1.0" encoding="utf-8"?>
-<w:footnotes xmlns:wpc="http://schemas.microsoft.com/office/word/2010/wordprocessingCanvas" xmlns:cx="http://schemas.microsoft.com/office/drawing/2014/chartex" xmlns:cx1="http://schemas.microsoft.com/office/drawing/2015/9/8/chartex" xmlns:cx2="http://schemas.microsoft.com/office/drawing/2015/10/21/chartex" xmlns:cx3="http://schemas.microsoft.com/office/drawing/2016/5/9/chartex" xmlns:cx4="http://schemas.microsoft.com/office/drawing/2016/5/10/chartex" xmlns:cx5="http://schemas.microsoft.com/office/drawing/2016/5/11/chartex" xmlns:cx6="http://schemas.microsoft.com/office/drawing/2016/5/12/chartex" xmlns:cx7="http://schemas.microsoft.com/office/drawing/2016/5/13/chartex" xmlns:cx8="http://schemas.microsoft.com/office/drawing/2016/5/14/chartex" xmlns:mc="http://schemas.openxmlformats.org/markup-compatibility/2006" xmlns:aink="http://schemas.microsoft.com/office/drawing/2016/ink" xmlns:am3d="http://schemas.microsoft.com/office/drawing/2017/model3d" xmlns:o="urn:schemas-microsoft-com:office:office" xmlns:oel="http://schemas.microsoft.com/office/2019/extlst" xmlns:r="http://schemas.openxmlformats.org/officeDocument/2006/relationships" xmlns:m="http://schemas.openxmlformats.org/officeDocument/2006/math" xmlns:v="urn:schemas-microsoft-com:vml" xmlns:wp14="http://schemas.microsoft.com/office/word/2010/wordprocessingDrawing" xmlns:wp="http://schemas.openxmlformats.org/drawingml/2006/wordprocessingDrawing" xmlns:w10="urn:schemas-microsoft-com:office:word" xmlns:w="http://schemas.openxmlformats.org/wordprocessingml/2006/main" xmlns:w14="http://schemas.microsoft.com/office/word/2010/wordml" xmlns:w15="http://schemas.microsoft.com/office/word/2012/wordml" xmlns:w16cex="http://schemas.microsoft.com/office/word/2018/wordml/cex" xmlns:w16cid="http://schemas.microsoft.com/office/word/2016/wordml/cid" xmlns:w16="http://schemas.microsoft.com/office/word/2018/wordml" xmlns:w16sdtdh="http://schemas.microsoft.com/office/word/2020/wordml/sdtdatahash" xmlns:w16se="http://schemas.microsoft.com/office/word/2015/wordml/symex" xmlns:wpg="http://schemas.microsoft.com/office/word/2010/wordprocessingGroup" xmlns:wpi="http://schemas.microsoft.com/office/word/2010/wordprocessingInk" xmlns:wne="http://schemas.microsoft.com/office/word/2006/wordml" xmlns:wps="http://schemas.microsoft.com/office/word/2010/wordprocessingShape" mc:Ignorable="w14 w15 w16se w16cid w16 w16cex w16sdtdh wp14">
+<w:footnotes xmlns:wpc="http://schemas.microsoft.com/office/word/2010/wordprocessingCanvas" xmlns:cx="http://schemas.microsoft.com/office/drawing/2014/chartex" xmlns:cx1="http://schemas.microsoft.com/office/drawing/2015/9/8/chartex" xmlns:cx2="http://schemas.microsoft.com/office/drawing/2015/10/21/chartex" xmlns:cx3="http://schemas.microsoft.com/office/drawing/2016/5/9/chartex" xmlns:cx4="http://schemas.microsoft.com/office/drawing/2016/5/10/chartex" xmlns:cx5="http://schemas.microsoft.com/office/drawing/2016/5/11/chartex" xmlns:cx6="http://schemas.microsoft.com/office/drawing/2016/5/12/chartex" xmlns:cx7="http://schemas.microsoft.com/office/drawing/2016/5/13/chartex" xmlns:cx8="http://schemas.microsoft.com/office/drawing/2016/5/14/chartex" xmlns:mc="http://schemas.openxmlformats.org/markup-compatibility/2006" xmlns:aink="http://schemas.microsoft.com/office/drawing/2016/ink" xmlns:am3d="http://schemas.microsoft.com/office/drawing/2017/model3d" xmlns:o="urn:schemas-microsoft-com:office:office" xmlns:oel="http://schemas.microsoft.com/office/2019/extlst" xmlns:r="http://schemas.openxmlformats.org/officeDocument/2006/relationships" xmlns:m="http://schemas.openxmlformats.org/officeDocument/2006/math" xmlns:v="urn:schemas-microsoft-com:vml" xmlns:wp14="http://schemas.microsoft.com/office/word/2010/wordprocessingDrawing" xmlns:wp="http://schemas.openxmlformats.org/drawingml/2006/wordprocessingDrawing" xmlns:w10="urn:schemas-microsoft-com:office:word" xmlns:w="http://schemas.openxmlformats.org/wordprocessingml/2006/main" xmlns:w14="http://schemas.microsoft.com/office/word/2010/wordml" xmlns:w15="http://schemas.microsoft.com/office/word/2012/wordml" xmlns:w16cex="http://schemas.microsoft.com/office/word/2018/wordml/cex" xmlns:w16cid="http://schemas.microsoft.com/office/word/2016/wordml/cid" xmlns:w16="http://schemas.microsoft.com/office/word/2018/wordml" xmlns:w16du="http://schemas.microsoft.com/office/word/2023/wordml/word16du" xmlns:w16sdtdh="http://schemas.microsoft.com/office/word/2020/wordml/sdtdatahash" xmlns:w16se="http://schemas.microsoft.com/office/word/2015/wordml/symex" xmlns:wpg="http://schemas.microsoft.com/office/word/2010/wordprocessingGroup" xmlns:wpi="http://schemas.microsoft.com/office/word/2010/wordprocessingInk" xmlns:wne="http://schemas.microsoft.com/office/word/2006/wordml" xmlns:wps="http://schemas.microsoft.com/office/word/2010/wordprocessingShape" mc:Ignorable="w14 w15 w16se w16cid w16 w16cex w16sdtdh w16du wp14">
   <w:footnote w:type="separator" w:id="-1">
     <w:p>
       <w:pPr>
@@ -2621,7 +2683,7 @@
 </file>
 
 <file path=word/header1.xml><?xml version="1.0" encoding="utf-8"?>
-<w:hdr xmlns:wpc="http://schemas.microsoft.com/office/word/2010/wordprocessingCanvas" xmlns:cx="http://schemas.microsoft.com/office/drawing/2014/chartex" xmlns:cx1="http://schemas.microsoft.com/office/drawing/2015/9/8/chartex" xmlns:cx2="http://schemas.microsoft.com/office/drawing/2015/10/21/chartex" xmlns:cx3="http://schemas.microsoft.com/office/drawing/2016/5/9/chartex" xmlns:cx4="http://schemas.microsoft.com/office/drawing/2016/5/10/chartex" xmlns:cx5="http://schemas.microsoft.com/office/drawing/2016/5/11/chartex" xmlns:cx6="http://schemas.microsoft.com/office/drawing/2016/5/12/chartex" xmlns:cx7="http://schemas.microsoft.com/office/drawing/2016/5/13/chartex" xmlns:cx8="http://schemas.microsoft.com/office/drawing/2016/5/14/chartex" xmlns:mc="http://schemas.openxmlformats.org/markup-compatibility/2006" xmlns:aink="http://schemas.microsoft.com/office/drawing/2016/ink" xmlns:am3d="http://schemas.microsoft.com/office/drawing/2017/model3d" xmlns:o="urn:schemas-microsoft-com:office:office" xmlns:oel="http://schemas.microsoft.com/office/2019/extlst" xmlns:r="http://schemas.openxmlformats.org/officeDocument/2006/relationships" xmlns:m="http://schemas.openxmlformats.org/officeDocument/2006/math" xmlns:v="urn:schemas-microsoft-com:vml" xmlns:wp14="http://schemas.microsoft.com/office/word/2010/wordprocessingDrawing" xmlns:wp="http://schemas.openxmlformats.org/drawingml/2006/wordprocessingDrawing" xmlns:w10="urn:schemas-microsoft-com:office:word" xmlns:w="http://schemas.openxmlformats.org/wordprocessingml/2006/main" xmlns:w14="http://schemas.microsoft.com/office/word/2010/wordml" xmlns:w15="http://schemas.microsoft.com/office/word/2012/wordml" xmlns:w16cex="http://schemas.microsoft.com/office/word/2018/wordml/cex" xmlns:w16cid="http://schemas.microsoft.com/office/word/2016/wordml/cid" xmlns:w16="http://schemas.microsoft.com/office/word/2018/wordml" xmlns:w16sdtdh="http://schemas.microsoft.com/office/word/2020/wordml/sdtdatahash" xmlns:w16se="http://schemas.microsoft.com/office/word/2015/wordml/symex" xmlns:wpg="http://schemas.microsoft.com/office/word/2010/wordprocessingGroup" xmlns:wpi="http://schemas.microsoft.com/office/word/2010/wordprocessingInk" xmlns:wne="http://schemas.microsoft.com/office/word/2006/wordml" xmlns:wps="http://schemas.microsoft.com/office/word/2010/wordprocessingShape" mc:Ignorable="w14 w15 w16se w16cid w16 w16cex w16sdtdh wp14">
+<w:hdr xmlns:wpc="http://schemas.microsoft.com/office/word/2010/wordprocessingCanvas" xmlns:cx="http://schemas.microsoft.com/office/drawing/2014/chartex" xmlns:cx1="http://schemas.microsoft.com/office/drawing/2015/9/8/chartex" xmlns:cx2="http://schemas.microsoft.com/office/drawing/2015/10/21/chartex" xmlns:cx3="http://schemas.microsoft.com/office/drawing/2016/5/9/chartex" xmlns:cx4="http://schemas.microsoft.com/office/drawing/2016/5/10/chartex" xmlns:cx5="http://schemas.microsoft.com/office/drawing/2016/5/11/chartex" xmlns:cx6="http://schemas.microsoft.com/office/drawing/2016/5/12/chartex" xmlns:cx7="http://schemas.microsoft.com/office/drawing/2016/5/13/chartex" xmlns:cx8="http://schemas.microsoft.com/office/drawing/2016/5/14/chartex" xmlns:mc="http://schemas.openxmlformats.org/markup-compatibility/2006" xmlns:aink="http://schemas.microsoft.com/office/drawing/2016/ink" xmlns:am3d="http://schemas.microsoft.com/office/drawing/2017/model3d" xmlns:o="urn:schemas-microsoft-com:office:office" xmlns:oel="http://schemas.microsoft.com/office/2019/extlst" xmlns:r="http://schemas.openxmlformats.org/officeDocument/2006/relationships" xmlns:m="http://schemas.openxmlformats.org/officeDocument/2006/math" xmlns:v="urn:schemas-microsoft-com:vml" xmlns:wp14="http://schemas.microsoft.com/office/word/2010/wordprocessingDrawing" xmlns:wp="http://schemas.openxmlformats.org/drawingml/2006/wordprocessingDrawing" xmlns:w10="urn:schemas-microsoft-com:office:word" xmlns:w="http://schemas.openxmlformats.org/wordprocessingml/2006/main" xmlns:w14="http://schemas.microsoft.com/office/word/2010/wordml" xmlns:w15="http://schemas.microsoft.com/office/word/2012/wordml" xmlns:w16cex="http://schemas.microsoft.com/office/word/2018/wordml/cex" xmlns:w16cid="http://schemas.microsoft.com/office/word/2016/wordml/cid" xmlns:w16="http://schemas.microsoft.com/office/word/2018/wordml" xmlns:w16du="http://schemas.microsoft.com/office/word/2023/wordml/word16du" xmlns:w16sdtdh="http://schemas.microsoft.com/office/word/2020/wordml/sdtdatahash" xmlns:w16se="http://schemas.microsoft.com/office/word/2015/wordml/symex" xmlns:wpg="http://schemas.microsoft.com/office/word/2010/wordprocessingGroup" xmlns:wpi="http://schemas.microsoft.com/office/word/2010/wordprocessingInk" xmlns:wne="http://schemas.microsoft.com/office/word/2006/wordml" xmlns:wps="http://schemas.microsoft.com/office/word/2010/wordprocessingShape" mc:Ignorable="w14 w15 w16se w16cid w16 w16cex w16sdtdh w16du wp14">
   <w:p>
     <w:pPr>
       <w:pStyle w:val="Header"/>
@@ -2631,7 +2693,7 @@
 </file>
 
 <file path=word/header2.xml><?xml version="1.0" encoding="utf-8"?>
-<w:hdr xmlns:wpc="http://schemas.microsoft.com/office/word/2010/wordprocessingCanvas" xmlns:cx="http://schemas.microsoft.com/office/drawing/2014/chartex" xmlns:cx1="http://schemas.microsoft.com/office/drawing/2015/9/8/chartex" xmlns:cx2="http://schemas.microsoft.com/office/drawing/2015/10/21/chartex" xmlns:cx3="http://schemas.microsoft.com/office/drawing/2016/5/9/chartex" xmlns:cx4="http://schemas.microsoft.com/office/drawing/2016/5/10/chartex" xmlns:cx5="http://schemas.microsoft.com/office/drawing/2016/5/11/chartex" xmlns:cx6="http://schemas.microsoft.com/office/drawing/2016/5/12/chartex" xmlns:cx7="http://schemas.microsoft.com/office/drawing/2016/5/13/chartex" xmlns:cx8="http://schemas.microsoft.com/office/drawing/2016/5/14/chartex" xmlns:mc="http://schemas.openxmlformats.org/markup-compatibility/2006" xmlns:aink="http://schemas.microsoft.com/office/drawing/2016/ink" xmlns:am3d="http://schemas.microsoft.com/office/drawing/2017/model3d" xmlns:o="urn:schemas-microsoft-com:office:office" xmlns:oel="http://schemas.microsoft.com/office/2019/extlst" xmlns:r="http://schemas.openxmlformats.org/officeDocument/2006/relationships" xmlns:m="http://schemas.openxmlformats.org/officeDocument/2006/math" xmlns:v="urn:schemas-microsoft-com:vml" xmlns:wp14="http://schemas.microsoft.com/office/word/2010/wordprocessingDrawing" xmlns:wp="http://schemas.openxmlformats.org/drawingml/2006/wordprocessingDrawing" xmlns:w10="urn:schemas-microsoft-com:office:word" xmlns:w="http://schemas.openxmlformats.org/wordprocessingml/2006/main" xmlns:w14="http://schemas.microsoft.com/office/word/2010/wordml" xmlns:w15="http://schemas.microsoft.com/office/word/2012/wordml" xmlns:w16cex="http://schemas.microsoft.com/office/word/2018/wordml/cex" xmlns:w16cid="http://schemas.microsoft.com/office/word/2016/wordml/cid" xmlns:w16="http://schemas.microsoft.com/office/word/2018/wordml" xmlns:w16sdtdh="http://schemas.microsoft.com/office/word/2020/wordml/sdtdatahash" xmlns:w16se="http://schemas.microsoft.com/office/word/2015/wordml/symex" xmlns:wpg="http://schemas.microsoft.com/office/word/2010/wordprocessingGroup" xmlns:wpi="http://schemas.microsoft.com/office/word/2010/wordprocessingInk" xmlns:wne="http://schemas.microsoft.com/office/word/2006/wordml" xmlns:wps="http://schemas.microsoft.com/office/word/2010/wordprocessingShape" mc:Ignorable="w14 w15 w16se w16cid w16 w16cex w16sdtdh wp14">
+<w:hdr xmlns:wpc="http://schemas.microsoft.com/office/word/2010/wordprocessingCanvas" xmlns:cx="http://schemas.microsoft.com/office/drawing/2014/chartex" xmlns:cx1="http://schemas.microsoft.com/office/drawing/2015/9/8/chartex" xmlns:cx2="http://schemas.microsoft.com/office/drawing/2015/10/21/chartex" xmlns:cx3="http://schemas.microsoft.com/office/drawing/2016/5/9/chartex" xmlns:cx4="http://schemas.microsoft.com/office/drawing/2016/5/10/chartex" xmlns:cx5="http://schemas.microsoft.com/office/drawing/2016/5/11/chartex" xmlns:cx6="http://schemas.microsoft.com/office/drawing/2016/5/12/chartex" xmlns:cx7="http://schemas.microsoft.com/office/drawing/2016/5/13/chartex" xmlns:cx8="http://schemas.microsoft.com/office/drawing/2016/5/14/chartex" xmlns:mc="http://schemas.openxmlformats.org/markup-compatibility/2006" xmlns:aink="http://schemas.microsoft.com/office/drawing/2016/ink" xmlns:am3d="http://schemas.microsoft.com/office/drawing/2017/model3d" xmlns:o="urn:schemas-microsoft-com:office:office" xmlns:oel="http://schemas.microsoft.com/office/2019/extlst" xmlns:r="http://schemas.openxmlformats.org/officeDocument/2006/relationships" xmlns:m="http://schemas.openxmlformats.org/officeDocument/2006/math" xmlns:v="urn:schemas-microsoft-com:vml" xmlns:wp14="http://schemas.microsoft.com/office/word/2010/wordprocessingDrawing" xmlns:wp="http://schemas.openxmlformats.org/drawingml/2006/wordprocessingDrawing" xmlns:w10="urn:schemas-microsoft-com:office:word" xmlns:w="http://schemas.openxmlformats.org/wordprocessingml/2006/main" xmlns:w14="http://schemas.microsoft.com/office/word/2010/wordml" xmlns:w15="http://schemas.microsoft.com/office/word/2012/wordml" xmlns:w16cex="http://schemas.microsoft.com/office/word/2018/wordml/cex" xmlns:w16cid="http://schemas.microsoft.com/office/word/2016/wordml/cid" xmlns:w16="http://schemas.microsoft.com/office/word/2018/wordml" xmlns:w16du="http://schemas.microsoft.com/office/word/2023/wordml/word16du" xmlns:w16sdtdh="http://schemas.microsoft.com/office/word/2020/wordml/sdtdatahash" xmlns:w16se="http://schemas.microsoft.com/office/word/2015/wordml/symex" xmlns:wpg="http://schemas.microsoft.com/office/word/2010/wordprocessingGroup" xmlns:wpi="http://schemas.microsoft.com/office/word/2010/wordprocessingInk" xmlns:wne="http://schemas.microsoft.com/office/word/2006/wordml" xmlns:wps="http://schemas.microsoft.com/office/word/2010/wordprocessingShape" mc:Ignorable="w14 w15 w16se w16cid w16 w16cex w16sdtdh w16du wp14">
   <w:p>
     <w:pPr>
       <w:pStyle w:val="Header"/>
@@ -2641,7 +2703,7 @@
 </file>
 
 <file path=word/header3.xml><?xml version="1.0" encoding="utf-8"?>
-<w:hdr xmlns:wpc="http://schemas.microsoft.com/office/word/2010/wordprocessingCanvas" xmlns:cx="http://schemas.microsoft.com/office/drawing/2014/chartex" xmlns:cx1="http://schemas.microsoft.com/office/drawing/2015/9/8/chartex" xmlns:cx2="http://schemas.microsoft.com/office/drawing/2015/10/21/chartex" xmlns:cx3="http://schemas.microsoft.com/office/drawing/2016/5/9/chartex" xmlns:cx4="http://schemas.microsoft.com/office/drawing/2016/5/10/chartex" xmlns:cx5="http://schemas.microsoft.com/office/drawing/2016/5/11/chartex" xmlns:cx6="http://schemas.microsoft.com/office/drawing/2016/5/12/chartex" xmlns:cx7="http://schemas.microsoft.com/office/drawing/2016/5/13/chartex" xmlns:cx8="http://schemas.microsoft.com/office/drawing/2016/5/14/chartex" xmlns:mc="http://schemas.openxmlformats.org/markup-compatibility/2006" xmlns:aink="http://schemas.microsoft.com/office/drawing/2016/ink" xmlns:am3d="http://schemas.microsoft.com/office/drawing/2017/model3d" xmlns:o="urn:schemas-microsoft-com:office:office" xmlns:oel="http://schemas.microsoft.com/office/2019/extlst" xmlns:r="http://schemas.openxmlformats.org/officeDocument/2006/relationships" xmlns:m="http://schemas.openxmlformats.org/officeDocument/2006/math" xmlns:v="urn:schemas-microsoft-com:vml" xmlns:wp14="http://schemas.microsoft.com/office/word/2010/wordprocessingDrawing" xmlns:wp="http://schemas.openxmlformats.org/drawingml/2006/wordprocessingDrawing" xmlns:w10="urn:schemas-microsoft-com:office:word" xmlns:w="http://schemas.openxmlformats.org/wordprocessingml/2006/main" xmlns:w14="http://schemas.microsoft.com/office/word/2010/wordml" xmlns:w15="http://schemas.microsoft.com/office/word/2012/wordml" xmlns:w16cex="http://schemas.microsoft.com/office/word/2018/wordml/cex" xmlns:w16cid="http://schemas.microsoft.com/office/word/2016/wordml/cid" xmlns:w16="http://schemas.microsoft.com/office/word/2018/wordml" xmlns:w16sdtdh="http://schemas.microsoft.com/office/word/2020/wordml/sdtdatahash" xmlns:w16se="http://schemas.microsoft.com/office/word/2015/wordml/symex" xmlns:wpg="http://schemas.microsoft.com/office/word/2010/wordprocessingGroup" xmlns:wpi="http://schemas.microsoft.com/office/word/2010/wordprocessingInk" xmlns:wne="http://schemas.microsoft.com/office/word/2006/wordml" xmlns:wps="http://schemas.microsoft.com/office/word/2010/wordprocessingShape" mc:Ignorable="w14 w15 w16se w16cid w16 w16cex w16sdtdh wp14">
+<w:hdr xmlns:wpc="http://schemas.microsoft.com/office/word/2010/wordprocessingCanvas" xmlns:cx="http://schemas.microsoft.com/office/drawing/2014/chartex" xmlns:cx1="http://schemas.microsoft.com/office/drawing/2015/9/8/chartex" xmlns:cx2="http://schemas.microsoft.com/office/drawing/2015/10/21/chartex" xmlns:cx3="http://schemas.microsoft.com/office/drawing/2016/5/9/chartex" xmlns:cx4="http://schemas.microsoft.com/office/drawing/2016/5/10/chartex" xmlns:cx5="http://schemas.microsoft.com/office/drawing/2016/5/11/chartex" xmlns:cx6="http://schemas.microsoft.com/office/drawing/2016/5/12/chartex" xmlns:cx7="http://schemas.microsoft.com/office/drawing/2016/5/13/chartex" xmlns:cx8="http://schemas.microsoft.com/office/drawing/2016/5/14/chartex" xmlns:mc="http://schemas.openxmlformats.org/markup-compatibility/2006" xmlns:aink="http://schemas.microsoft.com/office/drawing/2016/ink" xmlns:am3d="http://schemas.microsoft.com/office/drawing/2017/model3d" xmlns:o="urn:schemas-microsoft-com:office:office" xmlns:oel="http://schemas.microsoft.com/office/2019/extlst" xmlns:r="http://schemas.openxmlformats.org/officeDocument/2006/relationships" xmlns:m="http://schemas.openxmlformats.org/officeDocument/2006/math" xmlns:v="urn:schemas-microsoft-com:vml" xmlns:wp14="http://schemas.microsoft.com/office/word/2010/wordprocessingDrawing" xmlns:wp="http://schemas.openxmlformats.org/drawingml/2006/wordprocessingDrawing" xmlns:w10="urn:schemas-microsoft-com:office:word" xmlns:w="http://schemas.openxmlformats.org/wordprocessingml/2006/main" xmlns:w14="http://schemas.microsoft.com/office/word/2010/wordml" xmlns:w15="http://schemas.microsoft.com/office/word/2012/wordml" xmlns:w16cex="http://schemas.microsoft.com/office/word/2018/wordml/cex" xmlns:w16cid="http://schemas.microsoft.com/office/word/2016/wordml/cid" xmlns:w16="http://schemas.microsoft.com/office/word/2018/wordml" xmlns:w16du="http://schemas.microsoft.com/office/word/2023/wordml/word16du" xmlns:w16sdtdh="http://schemas.microsoft.com/office/word/2020/wordml/sdtdatahash" xmlns:w16se="http://schemas.microsoft.com/office/word/2015/wordml/symex" xmlns:wpg="http://schemas.microsoft.com/office/word/2010/wordprocessingGroup" xmlns:wpi="http://schemas.microsoft.com/office/word/2010/wordprocessingInk" xmlns:wne="http://schemas.microsoft.com/office/word/2006/wordml" xmlns:wps="http://schemas.microsoft.com/office/word/2010/wordprocessingShape" mc:Ignorable="w14 w15 w16se w16cid w16 w16cex w16sdtdh w16du wp14">
   <w:p>
     <w:pPr>
       <w:pStyle w:val="Header"/>
@@ -2651,7 +2713,7 @@
 </file>
 
 <file path=word/numbering.xml><?xml version="1.0" encoding="utf-8"?>
-<w:numbering xmlns:wpc="http://schemas.microsoft.com/office/word/2010/wordprocessingCanvas" xmlns:cx="http://schemas.microsoft.com/office/drawing/2014/chartex" xmlns:cx1="http://schemas.microsoft.com/office/drawing/2015/9/8/chartex" xmlns:cx2="http://schemas.microsoft.com/office/drawing/2015/10/21/chartex" xmlns:cx3="http://schemas.microsoft.com/office/drawing/2016/5/9/chartex" xmlns:cx4="http://schemas.microsoft.com/office/drawing/2016/5/10/chartex" xmlns:cx5="http://schemas.microsoft.com/office/drawing/2016/5/11/chartex" xmlns:cx6="http://schemas.microsoft.com/office/drawing/2016/5/12/chartex" xmlns:cx7="http://schemas.microsoft.com/office/drawing/2016/5/13/chartex" xmlns:cx8="http://schemas.microsoft.com/office/drawing/2016/5/14/chartex" xmlns:mc="http://schemas.openxmlformats.org/markup-compatibility/2006" xmlns:aink="http://schemas.microsoft.com/office/drawing/2016/ink" xmlns:am3d="http://schemas.microsoft.com/office/drawing/2017/model3d" xmlns:o="urn:schemas-microsoft-com:office:office" xmlns:oel="http://schemas.microsoft.com/office/2019/extlst" xmlns:r="http://schemas.openxmlformats.org/officeDocument/2006/relationships" xmlns:m="http://schemas.openxmlformats.org/officeDocument/2006/math" xmlns:v="urn:schemas-microsoft-com:vml" xmlns:wp14="http://schemas.microsoft.com/office/word/2010/wordprocessingDrawing" xmlns:wp="http://schemas.openxmlformats.org/drawingml/2006/wordprocessingDrawing" xmlns:w10="urn:schemas-microsoft-com:office:word" xmlns:w="http://schemas.openxmlformats.org/wordprocessingml/2006/main" xmlns:w14="http://schemas.microsoft.com/office/word/2010/wordml" xmlns:w15="http://schemas.microsoft.com/office/word/2012/wordml" xmlns:w16cex="http://schemas.microsoft.com/office/word/2018/wordml/cex" xmlns:w16cid="http://schemas.microsoft.com/office/word/2016/wordml/cid" xmlns:w16="http://schemas.microsoft.com/office/word/2018/wordml" xmlns:w16sdtdh="http://schemas.microsoft.com/office/word/2020/wordml/sdtdatahash" xmlns:w16se="http://schemas.microsoft.com/office/word/2015/wordml/symex" xmlns:wpg="http://schemas.microsoft.com/office/word/2010/wordprocessingGroup" xmlns:wpi="http://schemas.microsoft.com/office/word/2010/wordprocessingInk" xmlns:wne="http://schemas.microsoft.com/office/word/2006/wordml" xmlns:wps="http://schemas.microsoft.com/office/word/2010/wordprocessingShape" mc:Ignorable="w14 w15 w16se w16cid w16 w16cex w16sdtdh wp14">
+<w:numbering xmlns:wpc="http://schemas.microsoft.com/office/word/2010/wordprocessingCanvas" xmlns:cx="http://schemas.microsoft.com/office/drawing/2014/chartex" xmlns:cx1="http://schemas.microsoft.com/office/drawing/2015/9/8/chartex" xmlns:cx2="http://schemas.microsoft.com/office/drawing/2015/10/21/chartex" xmlns:cx3="http://schemas.microsoft.com/office/drawing/2016/5/9/chartex" xmlns:cx4="http://schemas.microsoft.com/office/drawing/2016/5/10/chartex" xmlns:cx5="http://schemas.microsoft.com/office/drawing/2016/5/11/chartex" xmlns:cx6="http://schemas.microsoft.com/office/drawing/2016/5/12/chartex" xmlns:cx7="http://schemas.microsoft.com/office/drawing/2016/5/13/chartex" xmlns:cx8="http://schemas.microsoft.com/office/drawing/2016/5/14/chartex" xmlns:mc="http://schemas.openxmlformats.org/markup-compatibility/2006" xmlns:aink="http://schemas.microsoft.com/office/drawing/2016/ink" xmlns:am3d="http://schemas.microsoft.com/office/drawing/2017/model3d" xmlns:o="urn:schemas-microsoft-com:office:office" xmlns:oel="http://schemas.microsoft.com/office/2019/extlst" xmlns:r="http://schemas.openxmlformats.org/officeDocument/2006/relationships" xmlns:m="http://schemas.openxmlformats.org/officeDocument/2006/math" xmlns:v="urn:schemas-microsoft-com:vml" xmlns:wp14="http://schemas.microsoft.com/office/word/2010/wordprocessingDrawing" xmlns:wp="http://schemas.openxmlformats.org/drawingml/2006/wordprocessingDrawing" xmlns:w10="urn:schemas-microsoft-com:office:word" xmlns:w="http://schemas.openxmlformats.org/wordprocessingml/2006/main" xmlns:w14="http://schemas.microsoft.com/office/word/2010/wordml" xmlns:w15="http://schemas.microsoft.com/office/word/2012/wordml" xmlns:w16cex="http://schemas.microsoft.com/office/word/2018/wordml/cex" xmlns:w16cid="http://schemas.microsoft.com/office/word/2016/wordml/cid" xmlns:w16="http://schemas.microsoft.com/office/word/2018/wordml" xmlns:w16du="http://schemas.microsoft.com/office/word/2023/wordml/word16du" xmlns:w16sdtdh="http://schemas.microsoft.com/office/word/2020/wordml/sdtdatahash" xmlns:w16se="http://schemas.microsoft.com/office/word/2015/wordml/symex" xmlns:wpg="http://schemas.microsoft.com/office/word/2010/wordprocessingGroup" xmlns:wpi="http://schemas.microsoft.com/office/word/2010/wordprocessingInk" xmlns:wne="http://schemas.microsoft.com/office/word/2006/wordml" xmlns:wps="http://schemas.microsoft.com/office/word/2010/wordprocessingShape" mc:Ignorable="w14 w15 w16se w16cid w16 w16cex w16sdtdh w16du wp14">
   <w:abstractNum w:abstractNumId="0" w15:restartNumberingAfterBreak="0">
     <w:nsid w:val="FFFFFF7C"/>
     <w:multiLevelType w:val="singleLevel"/>
@@ -2871,7 +2933,7 @@
 </file>
 
 <file path=word/styles.xml><?xml version="1.0" encoding="utf-8"?>
-<w:styles xmlns:mc="http://schemas.openxmlformats.org/markup-compatibility/2006" xmlns:r="http://schemas.openxmlformats.org/officeDocument/2006/relationships" xmlns:w="http://schemas.openxmlformats.org/wordprocessingml/2006/main" xmlns:w14="http://schemas.microsoft.com/office/word/2010/wordml" xmlns:w15="http://schemas.microsoft.com/office/word/2012/wordml" xmlns:w16cex="http://schemas.microsoft.com/office/word/2018/wordml/cex" xmlns:w16cid="http://schemas.microsoft.com/office/word/2016/wordml/cid" xmlns:w16="http://schemas.microsoft.com/office/word/2018/wordml" xmlns:w16sdtdh="http://schemas.microsoft.com/office/word/2020/wordml/sdtdatahash" xmlns:w16se="http://schemas.microsoft.com/office/word/2015/wordml/symex" mc:Ignorable="w14 w15 w16se w16cid w16 w16cex w16sdtdh">
+<w:styles xmlns:mc="http://schemas.openxmlformats.org/markup-compatibility/2006" xmlns:r="http://schemas.openxmlformats.org/officeDocument/2006/relationships" xmlns:w="http://schemas.openxmlformats.org/wordprocessingml/2006/main" xmlns:w14="http://schemas.microsoft.com/office/word/2010/wordml" xmlns:w15="http://schemas.microsoft.com/office/word/2012/wordml" xmlns:w16cex="http://schemas.microsoft.com/office/word/2018/wordml/cex" xmlns:w16cid="http://schemas.microsoft.com/office/word/2016/wordml/cid" xmlns:w16="http://schemas.microsoft.com/office/word/2018/wordml" xmlns:w16du="http://schemas.microsoft.com/office/word/2023/wordml/word16du" xmlns:w16sdtdh="http://schemas.microsoft.com/office/word/2020/wordml/sdtdatahash" xmlns:w16se="http://schemas.microsoft.com/office/word/2015/wordml/symex" mc:Ignorable="w14 w15 w16se w16cid w16 w16cex w16sdtdh w16du">
   <w:docDefaults>
     <w:rPrDefault>
       <w:rPr>
@@ -3282,7 +3344,7 @@
     <w:uiPriority w:val="9"/>
     <w:qFormat/>
     <w:locked/>
-    <w:rsid w:val="00523CC2"/>
+    <w:rsid w:val="0099561D"/>
     <w:pPr>
       <w:keepNext/>
       <w:keepLines/>
@@ -3301,7 +3363,6 @@
       <w:rFonts w:eastAsia="Arial Unicode MS"/>
       <w:b/>
       <w:bCs/>
-      <w:color w:val="7030A0"/>
       <w:sz w:val="36"/>
       <w:szCs w:val="48"/>
       <w:bdr w:val="nil"/>
@@ -3316,7 +3377,7 @@
     <w:uiPriority w:val="9"/>
     <w:qFormat/>
     <w:locked/>
-    <w:rsid w:val="00523CC2"/>
+    <w:rsid w:val="0099561D"/>
     <w:pPr>
       <w:keepNext/>
       <w:keepLines/>
@@ -3335,7 +3396,6 @@
       <w:rFonts w:eastAsia="Arial Unicode MS"/>
       <w:b/>
       <w:bCs/>
-      <w:color w:val="0070C0"/>
       <w:sz w:val="32"/>
       <w:szCs w:val="36"/>
       <w:bdr w:val="nil"/>
@@ -3350,7 +3410,7 @@
     <w:uiPriority w:val="9"/>
     <w:qFormat/>
     <w:locked/>
-    <w:rsid w:val="00523CC2"/>
+    <w:rsid w:val="0099561D"/>
     <w:pPr>
       <w:keepNext/>
       <w:keepLines/>
@@ -3360,7 +3420,6 @@
     <w:rPr>
       <w:b/>
       <w:bCs/>
-      <w:color w:val="00B0F0"/>
       <w:sz w:val="28"/>
       <w:szCs w:val="28"/>
     </w:rPr>
@@ -3531,12 +3590,11 @@
     <w:basedOn w:val="DefaultParagraphFont"/>
     <w:link w:val="Heading1"/>
     <w:uiPriority w:val="9"/>
-    <w:rsid w:val="00523CC2"/>
+    <w:rsid w:val="0099561D"/>
     <w:rPr>
       <w:rFonts w:eastAsia="Arial Unicode MS" w:cstheme="minorBidi"/>
       <w:b/>
       <w:bCs/>
-      <w:color w:val="7030A0"/>
       <w:sz w:val="36"/>
       <w:szCs w:val="48"/>
       <w:bdr w:val="nil"/>
@@ -3548,12 +3606,11 @@
     <w:basedOn w:val="DefaultParagraphFont"/>
     <w:link w:val="Heading2"/>
     <w:uiPriority w:val="9"/>
-    <w:rsid w:val="00523CC2"/>
+    <w:rsid w:val="0099561D"/>
     <w:rPr>
       <w:rFonts w:eastAsia="Arial Unicode MS" w:cstheme="minorBidi"/>
       <w:b/>
       <w:bCs/>
-      <w:color w:val="0070C0"/>
       <w:sz w:val="32"/>
       <w:szCs w:val="36"/>
       <w:bdr w:val="nil"/>
@@ -3565,12 +3622,11 @@
     <w:basedOn w:val="DefaultParagraphFont"/>
     <w:link w:val="Heading3"/>
     <w:uiPriority w:val="9"/>
-    <w:rsid w:val="00523CC2"/>
+    <w:rsid w:val="0099561D"/>
     <w:rPr>
       <w:rFonts w:eastAsiaTheme="minorHAnsi" w:cstheme="minorBidi"/>
       <w:b/>
       <w:bCs/>
-      <w:color w:val="00B0F0"/>
       <w:sz w:val="28"/>
       <w:szCs w:val="28"/>
       <w:lang w:val="en-CA" w:eastAsia="en-US"/>
@@ -4076,12 +4132,6 @@
 </file>
 
 <file path=customXml/item1.xml><?xml version="1.0" encoding="utf-8"?>
-<p:properties xmlns:p="http://schemas.microsoft.com/office/2006/metadata/properties" xmlns:xsi="http://www.w3.org/2001/XMLSchema-instance" xmlns:pc="http://schemas.microsoft.com/office/infopath/2007/PartnerControls">
-  <documentManagement/>
-</p:properties>
-</file>
-
-<file path=customXml/item2.xml><?xml version="1.0" encoding="utf-8"?>
 <ct:contentTypeSchema xmlns:ct="http://schemas.microsoft.com/office/2006/metadata/contentType" xmlns:ma="http://schemas.microsoft.com/office/2006/metadata/properties/metaAttributes" ct:_="" ma:_="" ma:contentTypeName="Unknown Document Type" ma:contentTypeID="0x010104" ma:contentTypeVersion="0" ma:contentTypeDescription="" ma:contentTypeScope="" ma:versionID="05d83ceaa0bbd2e3bc716e6e66bd857a">
   <xsd:schema xmlns:xsd="http://www.w3.org/2001/XMLSchema" xmlns:xs="http://www.w3.org/2001/XMLSchema" xmlns:p="http://schemas.microsoft.com/office/2006/metadata/properties" targetNamespace="http://schemas.microsoft.com/office/2006/metadata/properties" ma:root="true" ma:fieldsID="b3d69fe45253d5ff147bb69036b756a7">
     <xsd:element name="properties">
@@ -4195,6 +4245,12 @@
 </ct:contentTypeSchema>
 </file>
 
+<file path=customXml/item2.xml><?xml version="1.0" encoding="utf-8"?>
+<p:properties xmlns:p="http://schemas.microsoft.com/office/2006/metadata/properties" xmlns:xsi="http://www.w3.org/2001/XMLSchema-instance" xmlns:pc="http://schemas.microsoft.com/office/infopath/2007/PartnerControls">
+  <documentManagement/>
+</p:properties>
+</file>
+
 <file path=customXml/item3.xml><?xml version="1.0" encoding="utf-8"?>
 <?mso-contentType ?>
 <FormTemplates xmlns="http://schemas.microsoft.com/sharepoint/v3/contenttype/forms">
@@ -4205,21 +4261,6 @@
 </file>
 
 <file path=customXml/itemProps1.xml><?xml version="1.0" encoding="utf-8"?>
-<ds:datastoreItem xmlns:ds="http://schemas.openxmlformats.org/officeDocument/2006/customXml" ds:itemID="{90516DBC-4751-4E50-BD2A-469614D3F8BD}">
-  <ds:schemaRefs>
-    <ds:schemaRef ds:uri="http://purl.org/dc/elements/1.1/"/>
-    <ds:schemaRef ds:uri="http://schemas.microsoft.com/office/2006/metadata/properties"/>
-    <ds:schemaRef ds:uri="http://purl.org/dc/terms/"/>
-    <ds:schemaRef ds:uri="http://schemas.openxmlformats.org/package/2006/metadata/core-properties"/>
-    <ds:schemaRef ds:uri="http://schemas.microsoft.com/office/2006/documentManagement/types"/>
-    <ds:schemaRef ds:uri="http://schemas.microsoft.com/office/infopath/2007/PartnerControls"/>
-    <ds:schemaRef ds:uri="http://www.w3.org/XML/1998/namespace"/>
-    <ds:schemaRef ds:uri="http://purl.org/dc/dcmitype/"/>
-  </ds:schemaRefs>
-</ds:datastoreItem>
-</file>
-
-<file path=customXml/itemProps2.xml><?xml version="1.0" encoding="utf-8"?>
 <ds:datastoreItem xmlns:ds="http://schemas.openxmlformats.org/officeDocument/2006/customXml" ds:itemID="{67C94F6C-8C98-4E85-BD86-CDCF667B3125}">
   <ds:schemaRefs>
     <ds:schemaRef ds:uri="http://schemas.microsoft.com/office/2006/metadata/contentType"/>
@@ -4235,6 +4276,15 @@
 </ds:datastoreItem>
 </file>
 
+<file path=customXml/itemProps2.xml><?xml version="1.0" encoding="utf-8"?>
+<ds:datastoreItem xmlns:ds="http://schemas.openxmlformats.org/officeDocument/2006/customXml" ds:itemID="{90516DBC-4751-4E50-BD2A-469614D3F8BD}">
+  <ds:schemaRefs>
+    <ds:schemaRef ds:uri="http://schemas.microsoft.com/office/2006/metadata/properties"/>
+    <ds:schemaRef ds:uri="http://schemas.microsoft.com/office/infopath/2007/PartnerControls"/>
+  </ds:schemaRefs>
+</ds:datastoreItem>
+</file>
+
 <file path=customXml/itemProps3.xml><?xml version="1.0" encoding="utf-8"?>
 <ds:datastoreItem xmlns:ds="http://schemas.openxmlformats.org/officeDocument/2006/customXml" ds:itemID="{082F3DAE-950C-4C2A-BF46-CEDCCB8986FB}">
   <ds:schemaRefs>

</xml_diff>